<commit_message>
generated a frequency plot for ham messages
</commit_message>
<xml_diff>
--- a/notebook-hamorspam.docx
+++ b/notebook-hamorspam.docx
@@ -3659,10 +3659,692 @@
     </w:p>
     <w:p>
       <w:pPr>
+        <w:pStyle w:val="Heading3"/>
+      </w:pPr>
+      <w:bookmarkStart w:id="30" w:name="training-a-k-nn-classifier"/>
+      <w:bookmarkEnd w:id="30"/>
+      <w:r>
+        <w:t xml:space="preserve">Training a K-NN classifier</w:t>
+      </w:r>
+    </w:p>
+    <w:p>
+      <w:pPr>
+        <w:pStyle w:val="FirstParagraph"/>
+      </w:pPr>
+      <w:r>
+        <w:t xml:space="preserve">Now let’s train the K-nearest neighbor model. K-NN is a</w:t>
+      </w:r>
+      <w:r>
+        <w:t xml:space="preserve"> </w:t>
+      </w:r>
+      <w:r>
+        <w:rPr>
+          <w:b/>
+        </w:rPr>
+        <w:t xml:space="preserve">lazy learner</w:t>
+      </w:r>
+      <w:r>
+        <w:t xml:space="preserve">, which means we have to give it the test data point</w:t>
+      </w:r>
+      <w:r>
+        <w:t xml:space="preserve"> </w:t>
+      </w:r>
+      <m:oMath>
+        <m:r>
+          <m:t>t</m:t>
+        </m:r>
+      </m:oMath>
+      <w:r>
+        <w:t xml:space="preserve">, using which it will try to find the nearest neighbors to that test data point</w:t>
+      </w:r>
+      <w:r>
+        <w:t xml:space="preserve"> </w:t>
+      </w:r>
+      <m:oMath>
+        <m:r>
+          <m:t>t</m:t>
+        </m:r>
+      </m:oMath>
+      <w:r>
+        <w:t xml:space="preserve"> </w:t>
+      </w:r>
+      <w:r>
+        <w:t xml:space="preserve">from the training data, using a distance metric and classify</w:t>
+      </w:r>
+      <w:r>
+        <w:t xml:space="preserve"> </w:t>
+      </w:r>
+      <m:oMath>
+        <m:r>
+          <m:t>t</m:t>
+        </m:r>
+      </m:oMath>
+      <w:r>
+        <w:t xml:space="preserve"> </w:t>
+      </w:r>
+      <w:r>
+        <w:t xml:space="preserve">using the voting(mode) method.</w:t>
+      </w:r>
+    </w:p>
+    <w:p>
+      <w:pPr>
+        <w:pStyle w:val="SourceCode"/>
+      </w:pPr>
+      <w:r>
+        <w:rPr>
+          <w:rStyle w:val="KeywordTok"/>
+        </w:rPr>
+        <w:t xml:space="preserve">require</w:t>
+      </w:r>
+      <w:r>
+        <w:rPr>
+          <w:rStyle w:val="NormalTok"/>
+        </w:rPr>
+        <w:t xml:space="preserve">(class)</w:t>
+      </w:r>
+    </w:p>
+    <w:p>
+      <w:pPr>
+        <w:pStyle w:val="SourceCode"/>
+      </w:pPr>
+      <w:r>
+        <w:rPr>
+          <w:rStyle w:val="VerbatimChar"/>
+        </w:rPr>
+        <w:t xml:space="preserve">## Loading required package: class</w:t>
+      </w:r>
+    </w:p>
+    <w:p>
+      <w:pPr>
+        <w:pStyle w:val="SourceCode"/>
+      </w:pPr>
+      <w:r>
+        <w:rPr>
+          <w:rStyle w:val="CommentTok"/>
+        </w:rPr>
+        <w:t xml:space="preserve">#k=5 nearest neighbors model</w:t>
+      </w:r>
+      <w:r>
+        <w:br w:type="textWrapping"/>
+      </w:r>
+      <w:r>
+        <w:rPr>
+          <w:rStyle w:val="NormalTok"/>
+        </w:rPr>
+        <w:t xml:space="preserve">knn.pred&lt;-</w:t>
+      </w:r>
+      <w:r>
+        <w:rPr>
+          <w:rStyle w:val="KeywordTok"/>
+        </w:rPr>
+        <w:t xml:space="preserve">knn</w:t>
+      </w:r>
+      <w:r>
+        <w:rPr>
+          <w:rStyle w:val="NormalTok"/>
+        </w:rPr>
+        <w:t xml:space="preserve">(msg.dfm.train,msg.dfm.test,spam.train[,</w:t>
+      </w:r>
+      <w:r>
+        <w:rPr>
+          <w:rStyle w:val="DecValTok"/>
+        </w:rPr>
+        <w:t xml:space="preserve">1</w:t>
+      </w:r>
+      <w:r>
+        <w:rPr>
+          <w:rStyle w:val="NormalTok"/>
+        </w:rPr>
+        <w:t xml:space="preserve">],</w:t>
+      </w:r>
+      <w:r>
+        <w:rPr>
+          <w:rStyle w:val="DataTypeTok"/>
+        </w:rPr>
+        <w:t xml:space="preserve">k =</w:t>
+      </w:r>
+      <w:r>
+        <w:rPr>
+          <w:rStyle w:val="NormalTok"/>
+        </w:rPr>
+        <w:t xml:space="preserve"> </w:t>
+      </w:r>
+      <w:r>
+        <w:rPr>
+          <w:rStyle w:val="DecValTok"/>
+        </w:rPr>
+        <w:t xml:space="preserve">1</w:t>
+      </w:r>
+      <w:r>
+        <w:rPr>
+          <w:rStyle w:val="NormalTok"/>
+        </w:rPr>
+        <w:t xml:space="preserve">,</w:t>
+      </w:r>
+      <w:r>
+        <w:rPr>
+          <w:rStyle w:val="DataTypeTok"/>
+        </w:rPr>
+        <w:t xml:space="preserve">prob=</w:t>
+      </w:r>
+      <w:r>
+        <w:rPr>
+          <w:rStyle w:val="NormalTok"/>
+        </w:rPr>
+        <w:t xml:space="preserve">T)</w:t>
+      </w:r>
+      <w:r>
+        <w:br w:type="textWrapping"/>
+      </w:r>
+      <w:r>
+        <w:br w:type="textWrapping"/>
+      </w:r>
+      <w:r>
+        <w:rPr>
+          <w:rStyle w:val="KeywordTok"/>
+        </w:rPr>
+        <w:t xml:space="preserve">summary</w:t>
+      </w:r>
+      <w:r>
+        <w:rPr>
+          <w:rStyle w:val="NormalTok"/>
+        </w:rPr>
+        <w:t xml:space="preserve">(knn.pred)</w:t>
+      </w:r>
+    </w:p>
+    <w:p>
+      <w:pPr>
+        <w:pStyle w:val="SourceCode"/>
+      </w:pPr>
+      <w:r>
+        <w:rPr>
+          <w:rStyle w:val="VerbatimChar"/>
+        </w:rPr>
+        <w:t xml:space="preserve">##  ham spam </w:t>
+      </w:r>
+      <w:r>
+        <w:br w:type="textWrapping"/>
+      </w:r>
+      <w:r>
+        <w:rPr>
+          <w:rStyle w:val="VerbatimChar"/>
+        </w:rPr>
+        <w:t xml:space="preserve">## 1004  111</w:t>
+      </w:r>
+    </w:p>
+    <w:p>
+      <w:pPr>
+        <w:pStyle w:val="SourceCode"/>
+      </w:pPr>
+      <w:r>
+        <w:rPr>
+          <w:rStyle w:val="NormalTok"/>
+        </w:rPr>
+        <w:t xml:space="preserve">confMat&lt;-</w:t>
+      </w:r>
+      <w:r>
+        <w:rPr>
+          <w:rStyle w:val="KeywordTok"/>
+        </w:rPr>
+        <w:t xml:space="preserve">table</w:t>
+      </w:r>
+      <w:r>
+        <w:rPr>
+          <w:rStyle w:val="NormalTok"/>
+        </w:rPr>
+        <w:t xml:space="preserve">( </w:t>
+      </w:r>
+      <w:r>
+        <w:rPr>
+          <w:rStyle w:val="DataTypeTok"/>
+        </w:rPr>
+        <w:t xml:space="preserve">Predictions =</w:t>
+      </w:r>
+      <w:r>
+        <w:rPr>
+          <w:rStyle w:val="NormalTok"/>
+        </w:rPr>
+        <w:t xml:space="preserve"> knn.pred,</w:t>
+      </w:r>
+      <w:r>
+        <w:rPr>
+          <w:rStyle w:val="DataTypeTok"/>
+        </w:rPr>
+        <w:t xml:space="preserve">Actual=</w:t>
+      </w:r>
+      <w:r>
+        <w:rPr>
+          <w:rStyle w:val="NormalTok"/>
+        </w:rPr>
+        <w:t xml:space="preserve">spam.test[,</w:t>
+      </w:r>
+      <w:r>
+        <w:rPr>
+          <w:rStyle w:val="DecValTok"/>
+        </w:rPr>
+        <w:t xml:space="preserve">1</w:t>
+      </w:r>
+      <w:r>
+        <w:rPr>
+          <w:rStyle w:val="NormalTok"/>
+        </w:rPr>
+        <w:t xml:space="preserve">])</w:t>
+      </w:r>
+      <w:r>
+        <w:br w:type="textWrapping"/>
+      </w:r>
+      <w:r>
+        <w:rPr>
+          <w:rStyle w:val="NormalTok"/>
+        </w:rPr>
+        <w:t xml:space="preserve">confMat</w:t>
+      </w:r>
+    </w:p>
+    <w:p>
+      <w:pPr>
+        <w:pStyle w:val="SourceCode"/>
+      </w:pPr>
+      <w:r>
+        <w:rPr>
+          <w:rStyle w:val="VerbatimChar"/>
+        </w:rPr>
+        <w:t xml:space="preserve">##            Actual</w:t>
+      </w:r>
+      <w:r>
+        <w:br w:type="textWrapping"/>
+      </w:r>
+      <w:r>
+        <w:rPr>
+          <w:rStyle w:val="VerbatimChar"/>
+        </w:rPr>
+        <w:t xml:space="preserve">## Predictions ham spam</w:t>
+      </w:r>
+      <w:r>
+        <w:br w:type="textWrapping"/>
+      </w:r>
+      <w:r>
+        <w:rPr>
+          <w:rStyle w:val="VerbatimChar"/>
+        </w:rPr>
+        <w:t xml:space="preserve">##        ham  956   48</w:t>
+      </w:r>
+      <w:r>
+        <w:br w:type="textWrapping"/>
+      </w:r>
+      <w:r>
+        <w:rPr>
+          <w:rStyle w:val="VerbatimChar"/>
+        </w:rPr>
+        <w:t xml:space="preserve">##        spam   6  105</w:t>
+      </w:r>
+    </w:p>
+    <w:p>
+      <w:pPr>
+        <w:pStyle w:val="SourceCode"/>
+      </w:pPr>
+      <w:r>
+        <w:rPr>
+          <w:rStyle w:val="CommentTok"/>
+        </w:rPr>
+        <w:t xml:space="preserve">#TPR = (51)/(51+96) = 0.653</w:t>
+      </w:r>
+      <w:r>
+        <w:br w:type="textWrapping"/>
+      </w:r>
+      <w:r>
+        <w:rPr>
+          <w:rStyle w:val="CommentTok"/>
+        </w:rPr>
+        <w:t xml:space="preserve">#TNR = (968)/968 = 1</w:t>
+      </w:r>
+      <w:r>
+        <w:br w:type="textWrapping"/>
+      </w:r>
+      <w:r>
+        <w:br w:type="textWrapping"/>
+      </w:r>
+      <w:r>
+        <w:rPr>
+          <w:rStyle w:val="CommentTok"/>
+        </w:rPr>
+        <w:t xml:space="preserve">#accuracy of the KNN-classifier</w:t>
+      </w:r>
+      <w:r>
+        <w:br w:type="textWrapping"/>
+      </w:r>
+      <w:r>
+        <w:rPr>
+          <w:rStyle w:val="KeywordTok"/>
+        </w:rPr>
+        <w:t xml:space="preserve">mean</w:t>
+      </w:r>
+      <w:r>
+        <w:rPr>
+          <w:rStyle w:val="NormalTok"/>
+        </w:rPr>
+        <w:t xml:space="preserve">(knn.pred</w:t>
+      </w:r>
+      <w:r>
+        <w:rPr>
+          <w:rStyle w:val="OperatorTok"/>
+        </w:rPr>
+        <w:t xml:space="preserve">==</w:t>
+      </w:r>
+      <w:r>
+        <w:rPr>
+          <w:rStyle w:val="NormalTok"/>
+        </w:rPr>
+        <w:t xml:space="preserve">spam.test[,</w:t>
+      </w:r>
+      <w:r>
+        <w:rPr>
+          <w:rStyle w:val="DecValTok"/>
+        </w:rPr>
+        <w:t xml:space="preserve">1</w:t>
+      </w:r>
+      <w:r>
+        <w:rPr>
+          <w:rStyle w:val="NormalTok"/>
+        </w:rPr>
+        <w:t xml:space="preserve">])</w:t>
+      </w:r>
+      <w:r>
+        <w:rPr>
+          <w:rStyle w:val="OperatorTok"/>
+        </w:rPr>
+        <w:t xml:space="preserve">*</w:t>
+      </w:r>
+      <w:r>
+        <w:rPr>
+          <w:rStyle w:val="DecValTok"/>
+        </w:rPr>
+        <w:t xml:space="preserve">100</w:t>
+      </w:r>
+    </w:p>
+    <w:p>
+      <w:pPr>
+        <w:pStyle w:val="SourceCode"/>
+      </w:pPr>
+      <w:r>
+        <w:rPr>
+          <w:rStyle w:val="VerbatimChar"/>
+        </w:rPr>
+        <w:t xml:space="preserve">## [1] 95.15695</w:t>
+      </w:r>
+    </w:p>
+    <w:p>
+      <w:pPr>
+        <w:pStyle w:val="SourceCode"/>
+      </w:pPr>
+      <w:r>
+        <w:rPr>
+          <w:rStyle w:val="CommentTok"/>
+        </w:rPr>
+        <w:t xml:space="preserve">#the predicted class argument of the roc() function expects a ordered factor</w:t>
+      </w:r>
+      <w:r>
+        <w:br w:type="textWrapping"/>
+      </w:r>
+      <w:r>
+        <w:rPr>
+          <w:rStyle w:val="NormalTok"/>
+        </w:rPr>
+        <w:t xml:space="preserve">auc_Knn&lt;-</w:t>
+      </w:r>
+      <w:r>
+        <w:rPr>
+          <w:rStyle w:val="KeywordTok"/>
+        </w:rPr>
+        <w:t xml:space="preserve">roc</w:t>
+      </w:r>
+      <w:r>
+        <w:rPr>
+          <w:rStyle w:val="NormalTok"/>
+        </w:rPr>
+        <w:t xml:space="preserve">(</w:t>
+      </w:r>
+      <w:r>
+        <w:rPr>
+          <w:rStyle w:val="KeywordTok"/>
+        </w:rPr>
+        <w:t xml:space="preserve">as.factor</w:t>
+      </w:r>
+      <w:r>
+        <w:rPr>
+          <w:rStyle w:val="NormalTok"/>
+        </w:rPr>
+        <w:t xml:space="preserve">(spam.test[,</w:t>
+      </w:r>
+      <w:r>
+        <w:rPr>
+          <w:rStyle w:val="DecValTok"/>
+        </w:rPr>
+        <w:t xml:space="preserve">1</w:t>
+      </w:r>
+      <w:r>
+        <w:rPr>
+          <w:rStyle w:val="NormalTok"/>
+        </w:rPr>
+        <w:t xml:space="preserve">]),</w:t>
+      </w:r>
+      <w:r>
+        <w:rPr>
+          <w:rStyle w:val="KeywordTok"/>
+        </w:rPr>
+        <w:t xml:space="preserve">ordered</w:t>
+      </w:r>
+      <w:r>
+        <w:rPr>
+          <w:rStyle w:val="NormalTok"/>
+        </w:rPr>
+        <w:t xml:space="preserve">(knn.pred))</w:t>
+      </w:r>
+      <w:r>
+        <w:br w:type="textWrapping"/>
+      </w:r>
+      <w:r>
+        <w:br w:type="textWrapping"/>
+      </w:r>
+      <w:r>
+        <w:rPr>
+          <w:rStyle w:val="KeywordTok"/>
+        </w:rPr>
+        <w:t xml:space="preserve">plot</w:t>
+      </w:r>
+      <w:r>
+        <w:rPr>
+          <w:rStyle w:val="NormalTok"/>
+        </w:rPr>
+        <w:t xml:space="preserve">(auc_Knn)</w:t>
+      </w:r>
+    </w:p>
+    <w:p>
+      <w:pPr>
+        <w:pStyle w:val="FirstParagraph"/>
+      </w:pPr>
+      <w:r>
+        <w:drawing>
+          <wp:inline>
+            <wp:extent cx="4620126" cy="3696101"/>
+            <wp:effectExtent b="0" l="0" r="0" t="0"/>
+            <wp:docPr descr="" title="" id="1" name="Picture"/>
+            <a:graphic>
+              <a:graphicData uri="http://schemas.openxmlformats.org/drawingml/2006/picture">
+                <pic:pic>
+                  <pic:nvPicPr>
+                    <pic:cNvPr descr="notebook-hamorspam_files/figure-docx/unnamed-chunk-11-1.png" id="0" name="Picture"/>
+                    <pic:cNvPicPr>
+                      <a:picLocks noChangeArrowheads="1" noChangeAspect="1"/>
+                    </pic:cNvPicPr>
+                  </pic:nvPicPr>
+                  <pic:blipFill>
+                    <a:blip r:embed="rId31"/>
+                    <a:stretch>
+                      <a:fillRect/>
+                    </a:stretch>
+                  </pic:blipFill>
+                  <pic:spPr bwMode="auto">
+                    <a:xfrm>
+                      <a:off x="0" y="0"/>
+                      <a:ext cx="4620126" cy="3696101"/>
+                    </a:xfrm>
+                    <a:prstGeom prst="rect">
+                      <a:avLst/>
+                    </a:prstGeom>
+                    <a:noFill/>
+                    <a:ln w="9525">
+                      <a:noFill/>
+                      <a:headEnd/>
+                      <a:tailEnd/>
+                    </a:ln>
+                  </pic:spPr>
+                </pic:pic>
+              </a:graphicData>
+            </a:graphic>
+          </wp:inline>
+        </w:drawing>
+      </w:r>
+    </w:p>
+    <w:p>
+      <w:pPr>
+        <w:pStyle w:val="SourceCode"/>
+      </w:pPr>
+      <w:r>
+        <w:rPr>
+          <w:rStyle w:val="NormalTok"/>
+        </w:rPr>
+        <w:t xml:space="preserve">auc_Knn</w:t>
+      </w:r>
+      <w:r>
+        <w:rPr>
+          <w:rStyle w:val="OperatorTok"/>
+        </w:rPr>
+        <w:t xml:space="preserve">$</w:t>
+      </w:r>
+      <w:r>
+        <w:rPr>
+          <w:rStyle w:val="NormalTok"/>
+        </w:rPr>
+        <w:t xml:space="preserve">sensitivities </w:t>
+      </w:r>
+      <w:r>
+        <w:rPr>
+          <w:rStyle w:val="CommentTok"/>
+        </w:rPr>
+        <w:t xml:space="preserve">#true positive rate-TPR- is a spam message</w:t>
+      </w:r>
+    </w:p>
+    <w:p>
+      <w:pPr>
+        <w:pStyle w:val="SourceCode"/>
+      </w:pPr>
+      <w:r>
+        <w:rPr>
+          <w:rStyle w:val="VerbatimChar"/>
+        </w:rPr>
+        <w:t xml:space="preserve">## [1] 1.0000000 0.6862745 0.0000000</w:t>
+      </w:r>
+    </w:p>
+    <w:p>
+      <w:pPr>
+        <w:pStyle w:val="SourceCode"/>
+      </w:pPr>
+      <w:r>
+        <w:rPr>
+          <w:rStyle w:val="NormalTok"/>
+        </w:rPr>
+        <w:t xml:space="preserve">auc_Knn</w:t>
+      </w:r>
+      <w:r>
+        <w:rPr>
+          <w:rStyle w:val="OperatorTok"/>
+        </w:rPr>
+        <w:t xml:space="preserve">$</w:t>
+      </w:r>
+      <w:r>
+        <w:rPr>
+          <w:rStyle w:val="NormalTok"/>
+        </w:rPr>
+        <w:t xml:space="preserve">specificities </w:t>
+      </w:r>
+      <w:r>
+        <w:rPr>
+          <w:rStyle w:val="CommentTok"/>
+        </w:rPr>
+        <w:t xml:space="preserve">#true negetive rate-TNR-not a spam message</w:t>
+      </w:r>
+    </w:p>
+    <w:p>
+      <w:pPr>
+        <w:pStyle w:val="SourceCode"/>
+      </w:pPr>
+      <w:r>
+        <w:rPr>
+          <w:rStyle w:val="VerbatimChar"/>
+        </w:rPr>
+        <w:t xml:space="preserve">## [1] 0.000000 0.993763 1.000000</w:t>
+      </w:r>
+    </w:p>
+    <w:p>
+      <w:pPr>
+        <w:pStyle w:val="SourceCode"/>
+      </w:pPr>
+      <w:r>
+        <w:rPr>
+          <w:rStyle w:val="NormalTok"/>
+        </w:rPr>
+        <w:t xml:space="preserve">auc_Knn</w:t>
+      </w:r>
+      <w:r>
+        <w:rPr>
+          <w:rStyle w:val="OperatorTok"/>
+        </w:rPr>
+        <w:t xml:space="preserve">$</w:t>
+      </w:r>
+      <w:r>
+        <w:rPr>
+          <w:rStyle w:val="NormalTok"/>
+        </w:rPr>
+        <w:t xml:space="preserve">auc</w:t>
+      </w:r>
+    </w:p>
+    <w:p>
+      <w:pPr>
+        <w:pStyle w:val="SourceCode"/>
+      </w:pPr>
+      <w:r>
+        <w:rPr>
+          <w:rStyle w:val="VerbatimChar"/>
+        </w:rPr>
+        <w:t xml:space="preserve">## Area under the curve: 0.84</w:t>
+      </w:r>
+    </w:p>
+    <w:p>
+      <w:pPr>
+        <w:pStyle w:val="FirstParagraph"/>
+      </w:pPr>
+      <w:r>
+        <w:t xml:space="preserve">Hence we can observe that the K-NN classifier gave us an AUC value of</w:t>
+      </w:r>
+      <w:r>
+        <w:t xml:space="preserve"> </w:t>
+      </w:r>
+      <w:r>
+        <w:rPr>
+          <w:b/>
+        </w:rPr>
+        <w:t xml:space="preserve">0.82</w:t>
+      </w:r>
+      <w:r>
+        <w:t xml:space="preserve">, which is not as good as the Naive Bayes text classifier trained above.</w:t>
+      </w:r>
+    </w:p>
+    <w:p>
+      <w:pPr>
         <w:pStyle w:val="Heading2"/>
       </w:pPr>
-      <w:bookmarkStart w:id="30" w:name="conclusion"/>
-      <w:bookmarkEnd w:id="30"/>
+      <w:bookmarkStart w:id="32" w:name="conclusion"/>
+      <w:bookmarkEnd w:id="32"/>
       <w:r>
         <w:t xml:space="preserve">Conclusion</w:t>
       </w:r>
@@ -3804,7 +4486,7 @@
     </w:lvl>
   </w:abstractNum>
   <w:abstractNum w:abstractNumId="990">
-    <w:nsid w:val="d75d4f27"/>
+    <w:nsid w:val="45ee22c9"/>
     <w:multiLevelType w:val="multilevel"/>
     <w:lvl w:ilvl="0">
       <w:numFmt w:val="bullet"/>

</xml_diff>